<commit_message>
Update Word with link to Video
</commit_message>
<xml_diff>
--- a/MPD Documentation.docx
+++ b/MPD Documentation.docx
@@ -311,6 +311,19 @@
       <w:r>
         <w:t>:</w:t>
       </w:r>
+      <w:r>
+        <w:t xml:space="preserve"> </w:t>
+      </w:r>
+      <w:hyperlink r:id="rId6" w:history="1">
+        <w:r>
+          <w:rPr>
+            <w:rStyle w:val="Hyperlink"/>
+          </w:rPr>
+          <w:t>https://github.com/MCADDE200/MPD_Cadden_Matthew_S1508111/blob/master/MPDAssignment.iml</w:t>
+        </w:r>
+      </w:hyperlink>
+      <w:bookmarkStart w:id="0" w:name="_GoBack"/>
+      <w:bookmarkEnd w:id="0"/>
     </w:p>
     <w:p>
       <w:pPr>
@@ -837,7 +850,7 @@
             <wp:cNvGraphicFramePr/>
             <a:graphic xmlns:a="http://schemas.openxmlformats.org/drawingml/2006/main">
               <a:graphicData uri="http://schemas.openxmlformats.org/drawingml/2006/chart">
-                <c:chart xmlns:c="http://schemas.openxmlformats.org/drawingml/2006/chart" xmlns:r="http://schemas.openxmlformats.org/officeDocument/2006/relationships" r:id="rId6"/>
+                <c:chart xmlns:c="http://schemas.openxmlformats.org/drawingml/2006/chart" xmlns:r="http://schemas.openxmlformats.org/officeDocument/2006/relationships" r:id="rId7"/>
               </a:graphicData>
             </a:graphic>
           </wp:inline>
@@ -894,7 +907,7 @@
             <wp:cNvGraphicFramePr/>
             <a:graphic xmlns:a="http://schemas.openxmlformats.org/drawingml/2006/main">
               <a:graphicData uri="http://schemas.openxmlformats.org/drawingml/2006/chart">
-                <c:chart xmlns:c="http://schemas.openxmlformats.org/drawingml/2006/chart" xmlns:r="http://schemas.openxmlformats.org/officeDocument/2006/relationships" r:id="rId7"/>
+                <c:chart xmlns:c="http://schemas.openxmlformats.org/drawingml/2006/chart" xmlns:r="http://schemas.openxmlformats.org/officeDocument/2006/relationships" r:id="rId8"/>
               </a:graphicData>
             </a:graphic>
           </wp:inline>
@@ -963,7 +976,7 @@
             <wp:cNvGraphicFramePr/>
             <a:graphic xmlns:a="http://schemas.openxmlformats.org/drawingml/2006/main">
               <a:graphicData uri="http://schemas.openxmlformats.org/drawingml/2006/chart">
-                <c:chart xmlns:c="http://schemas.openxmlformats.org/drawingml/2006/chart" xmlns:r="http://schemas.openxmlformats.org/officeDocument/2006/relationships" r:id="rId8"/>
+                <c:chart xmlns:c="http://schemas.openxmlformats.org/drawingml/2006/chart" xmlns:r="http://schemas.openxmlformats.org/officeDocument/2006/relationships" r:id="rId9"/>
               </a:graphicData>
             </a:graphic>
           </wp:inline>
@@ -1020,7 +1033,7 @@
             <wp:cNvGraphicFramePr/>
             <a:graphic xmlns:a="http://schemas.openxmlformats.org/drawingml/2006/main">
               <a:graphicData uri="http://schemas.openxmlformats.org/drawingml/2006/chart">
-                <c:chart xmlns:c="http://schemas.openxmlformats.org/drawingml/2006/chart" xmlns:r="http://schemas.openxmlformats.org/officeDocument/2006/relationships" r:id="rId9"/>
+                <c:chart xmlns:c="http://schemas.openxmlformats.org/drawingml/2006/chart" xmlns:r="http://schemas.openxmlformats.org/officeDocument/2006/relationships" r:id="rId10"/>
               </a:graphicData>
             </a:graphic>
           </wp:inline>
@@ -1070,7 +1083,7 @@
             <wp:cNvGraphicFramePr/>
             <a:graphic xmlns:a="http://schemas.openxmlformats.org/drawingml/2006/main">
               <a:graphicData uri="http://schemas.openxmlformats.org/drawingml/2006/chart">
-                <c:chart xmlns:c="http://schemas.openxmlformats.org/drawingml/2006/chart" xmlns:r="http://schemas.openxmlformats.org/officeDocument/2006/relationships" r:id="rId10"/>
+                <c:chart xmlns:c="http://schemas.openxmlformats.org/drawingml/2006/chart" xmlns:r="http://schemas.openxmlformats.org/officeDocument/2006/relationships" r:id="rId11"/>
               </a:graphicData>
             </a:graphic>
           </wp:inline>
@@ -1141,7 +1154,6 @@
       <w:pPr>
         <w:pStyle w:val="Heading2"/>
       </w:pPr>
-      <w:bookmarkStart w:id="0" w:name="_GoBack"/>
       <w:r>
         <w:t>Introduction</w:t>
       </w:r>
@@ -1494,7 +1506,6 @@
         <w:pStyle w:val="NoSpacing"/>
       </w:pPr>
     </w:p>
-    <w:bookmarkEnd w:id="0"/>
     <w:p>
       <w:pPr>
         <w:pStyle w:val="NoSpacing"/>
@@ -2356,6 +2367,18 @@
       <w:szCs w:val="24"/>
     </w:rPr>
   </w:style>
+  <w:style w:type="character" w:styleId="Hyperlink">
+    <w:name w:val="Hyperlink"/>
+    <w:basedOn w:val="DefaultParagraphFont"/>
+    <w:uiPriority w:val="99"/>
+    <w:semiHidden/>
+    <w:unhideWhenUsed/>
+    <w:rsid w:val="00BD4614"/>
+    <w:rPr>
+      <w:color w:val="0000FF"/>
+      <w:u w:val="single"/>
+    </w:rPr>
+  </w:style>
 </w:styles>
 </file>
 
@@ -7620,7 +7643,7 @@
 </file>
 
 <file path=customXml/itemProps1.xml><?xml version="1.0" encoding="utf-8"?>
-<ds:datastoreItem xmlns:ds="http://schemas.openxmlformats.org/officeDocument/2006/customXml" ds:itemID="{346BD530-1E17-4BB5-BB4F-8B36DBEB7804}">
+<ds:datastoreItem xmlns:ds="http://schemas.openxmlformats.org/officeDocument/2006/customXml" ds:itemID="{F6F54850-9AD7-42E9-948F-55A73F31A23C}">
   <ds:schemaRefs>
     <ds:schemaRef ds:uri="http://schemas.openxmlformats.org/officeDocument/2006/bibliography"/>
   </ds:schemaRefs>

</xml_diff>

<commit_message>
Commit word doc changes
</commit_message>
<xml_diff>
--- a/MPD Documentation.docx
+++ b/MPD Documentation.docx
@@ -322,8 +322,48 @@
           <w:t>https://github.com/MCADDE200/MPD_Cadden_Matthew_S1508111/blob/master/MPDAssignment.iml</w:t>
         </w:r>
       </w:hyperlink>
+    </w:p>
+    <w:p>
+      <w:pPr>
+        <w:pStyle w:val="NoSpacing"/>
+      </w:pPr>
+    </w:p>
+    <w:p>
+      <w:pPr>
+        <w:pStyle w:val="NoSpacing"/>
+      </w:pPr>
+      <w:r>
+        <w:t xml:space="preserve">Link to Project:  </w:t>
+      </w:r>
+      <w:r>
+        <w:t>https://github.com/MCADDE200/MPD_Cadden_Matthew_S1508111.</w:t>
+      </w:r>
       <w:bookmarkStart w:id="0" w:name="_GoBack"/>
       <w:bookmarkEnd w:id="0"/>
+      <w:r>
+        <w:t>git</w:t>
+      </w:r>
+    </w:p>
+    <w:p>
+      <w:pPr>
+        <w:pStyle w:val="NoSpacing"/>
+      </w:pPr>
+    </w:p>
+    <w:p>
+      <w:pPr>
+        <w:pStyle w:val="NoSpacing"/>
+      </w:pPr>
+      <w:r>
+        <w:t xml:space="preserve">Link to APK: </w:t>
+      </w:r>
+      <w:hyperlink r:id="rId7" w:history="1">
+        <w:r>
+          <w:rPr>
+            <w:rStyle w:val="Hyperlink"/>
+          </w:rPr>
+          <w:t>https://github.com/MCADDE200/MPD_Cadden_Matthew_S1508111/tree/master/apk/debug</w:t>
+        </w:r>
+      </w:hyperlink>
     </w:p>
     <w:p>
       <w:pPr>
@@ -493,6 +533,7 @@
         </w:numPr>
       </w:pPr>
       <w:r>
+        <w:lastRenderedPageBreak/>
         <w:t>Sequences of actions should be designed into groups so that when one group of actions is complete the user will no longer need to spare any thought on it and can move onto the next actions that they want to do.</w:t>
       </w:r>
     </w:p>
@@ -518,7 +559,6 @@
         </w:numPr>
       </w:pPr>
       <w:r>
-        <w:lastRenderedPageBreak/>
         <w:t>Must try to design the system so that there are as few errors as possible that the user can stumble into. However, when they happen upon these errors the response to the user on how to fix the issue should be simple</w:t>
       </w:r>
       <w:r>
@@ -763,6 +803,7 @@
         </w:numPr>
       </w:pPr>
       <w:r>
+        <w:lastRenderedPageBreak/>
         <w:t>Did you feel in control of the app?</w:t>
       </w:r>
     </w:p>
@@ -796,7 +837,6 @@
         <w:pStyle w:val="Heading1"/>
       </w:pPr>
       <w:r>
-        <w:lastRenderedPageBreak/>
         <w:t>Testing Results</w:t>
       </w:r>
     </w:p>
@@ -850,7 +890,7 @@
             <wp:cNvGraphicFramePr/>
             <a:graphic xmlns:a="http://schemas.openxmlformats.org/drawingml/2006/main">
               <a:graphicData uri="http://schemas.openxmlformats.org/drawingml/2006/chart">
-                <c:chart xmlns:c="http://schemas.openxmlformats.org/drawingml/2006/chart" xmlns:r="http://schemas.openxmlformats.org/officeDocument/2006/relationships" r:id="rId7"/>
+                <c:chart xmlns:c="http://schemas.openxmlformats.org/drawingml/2006/chart" xmlns:r="http://schemas.openxmlformats.org/officeDocument/2006/relationships" r:id="rId8"/>
               </a:graphicData>
             </a:graphic>
           </wp:inline>
@@ -880,6 +920,7 @@
         <w:pStyle w:val="Heading2"/>
       </w:pPr>
       <w:r>
+        <w:lastRenderedPageBreak/>
         <w:t xml:space="preserve">Could you see what you needed to do </w:t>
       </w:r>
       <w:proofErr w:type="gramStart"/>
@@ -907,7 +948,7 @@
             <wp:cNvGraphicFramePr/>
             <a:graphic xmlns:a="http://schemas.openxmlformats.org/drawingml/2006/main">
               <a:graphicData uri="http://schemas.openxmlformats.org/drawingml/2006/chart">
-                <c:chart xmlns:c="http://schemas.openxmlformats.org/drawingml/2006/chart" xmlns:r="http://schemas.openxmlformats.org/officeDocument/2006/relationships" r:id="rId8"/>
+                <c:chart xmlns:c="http://schemas.openxmlformats.org/drawingml/2006/chart" xmlns:r="http://schemas.openxmlformats.org/officeDocument/2006/relationships" r:id="rId9"/>
               </a:graphicData>
             </a:graphic>
           </wp:inline>
@@ -932,11 +973,7 @@
       </w:r>
       <w:proofErr w:type="gramEnd"/>
       <w:r>
-        <w:t xml:space="preserve"> complete the task seems easier if you have used the app on landscape mode. This could be because of the larger space meaning that the interactable icons </w:t>
-      </w:r>
-      <w:r>
-        <w:lastRenderedPageBreak/>
-        <w:t xml:space="preserve">will stand out more. We can also see that even although it was not the easiest to navigate most users had some idea of what they were meant to be doing </w:t>
+        <w:t xml:space="preserve"> complete the task seems easier if you have used the app on landscape mode. This could be because of the larger space meaning that the interactable icons will stand out more. We can also see that even although it was not the easiest to navigate most users had some idea of what they were meant to be doing </w:t>
       </w:r>
       <w:proofErr w:type="gramStart"/>
       <w:r>
@@ -976,7 +1013,7 @@
             <wp:cNvGraphicFramePr/>
             <a:graphic xmlns:a="http://schemas.openxmlformats.org/drawingml/2006/main">
               <a:graphicData uri="http://schemas.openxmlformats.org/drawingml/2006/chart">
-                <c:chart xmlns:c="http://schemas.openxmlformats.org/drawingml/2006/chart" xmlns:r="http://schemas.openxmlformats.org/officeDocument/2006/relationships" r:id="rId9"/>
+                <c:chart xmlns:c="http://schemas.openxmlformats.org/drawingml/2006/chart" xmlns:r="http://schemas.openxmlformats.org/officeDocument/2006/relationships" r:id="rId10"/>
               </a:graphicData>
             </a:graphic>
           </wp:inline>
@@ -1014,6 +1051,7 @@
         <w:pStyle w:val="Heading2"/>
       </w:pPr>
       <w:r>
+        <w:lastRenderedPageBreak/>
         <w:t>Did you feel in control of the app?</w:t>
       </w:r>
     </w:p>
@@ -1033,7 +1071,7 @@
             <wp:cNvGraphicFramePr/>
             <a:graphic xmlns:a="http://schemas.openxmlformats.org/drawingml/2006/main">
               <a:graphicData uri="http://schemas.openxmlformats.org/drawingml/2006/chart">
-                <c:chart xmlns:c="http://schemas.openxmlformats.org/drawingml/2006/chart" xmlns:r="http://schemas.openxmlformats.org/officeDocument/2006/relationships" r:id="rId10"/>
+                <c:chart xmlns:c="http://schemas.openxmlformats.org/drawingml/2006/chart" xmlns:r="http://schemas.openxmlformats.org/officeDocument/2006/relationships" r:id="rId11"/>
               </a:graphicData>
             </a:graphic>
           </wp:inline>
@@ -1063,7 +1101,6 @@
         <w:pStyle w:val="Heading2"/>
       </w:pPr>
       <w:r>
-        <w:lastRenderedPageBreak/>
         <w:t>Was the app enjoyable?</w:t>
       </w:r>
     </w:p>
@@ -1083,7 +1120,7 @@
             <wp:cNvGraphicFramePr/>
             <a:graphic xmlns:a="http://schemas.openxmlformats.org/drawingml/2006/main">
               <a:graphicData uri="http://schemas.openxmlformats.org/drawingml/2006/chart">
-                <c:chart xmlns:c="http://schemas.openxmlformats.org/drawingml/2006/chart" xmlns:r="http://schemas.openxmlformats.org/officeDocument/2006/relationships" r:id="rId11"/>
+                <c:chart xmlns:c="http://schemas.openxmlformats.org/drawingml/2006/chart" xmlns:r="http://schemas.openxmlformats.org/officeDocument/2006/relationships" r:id="rId12"/>
               </a:graphicData>
             </a:graphic>
           </wp:inline>
@@ -1142,6 +1179,7 @@
         <w:pStyle w:val="Heading1"/>
       </w:pPr>
       <w:r>
+        <w:lastRenderedPageBreak/>
         <w:t>Design Report</w:t>
       </w:r>
     </w:p>
@@ -1227,8 +1265,206 @@
         <w:pStyle w:val="NoSpacing"/>
       </w:pPr>
       <w:r>
+        <w:t xml:space="preserve">When the app was first conceived it seemed like it would be rather simple to take on this challenge. </w:t>
+      </w:r>
+    </w:p>
+    <w:p>
+      <w:pPr>
+        <w:pStyle w:val="NoSpacing"/>
+      </w:pPr>
+    </w:p>
+    <w:p>
+      <w:pPr>
+        <w:pStyle w:val="Heading3"/>
+      </w:pPr>
+      <w:r>
+        <w:t>Colour</w:t>
+      </w:r>
+    </w:p>
+    <w:p>
+      <w:pPr>
+        <w:pStyle w:val="NoSpacing"/>
+      </w:pPr>
+    </w:p>
+    <w:p>
+      <w:pPr>
+        <w:pStyle w:val="NoSpacing"/>
+      </w:pPr>
+      <w:r>
+        <w:t>One of the key things that had to be thought about straight from the start was the colours. The colour scheme of the app would play a huge part in how usable and accessible the app would be as an app where all the lettering has a high contrast with the background can greatly improve the user experience. This is especially true in an app such as this whe</w:t>
+      </w:r>
+      <w:r>
+        <w:t>r</w:t>
+      </w:r>
+      <w:r>
+        <w:t xml:space="preserve">e it is very text heavy. In the end it was decided that there would be some lighter shades in the background of the app with </w:t>
+      </w:r>
+      <w:r>
+        <w:t xml:space="preserve">the dark lettering at the front to provide this contrast. Text is not the only contrast need in the app though as there is also a sort button and a </w:t>
+      </w:r>
+      <w:proofErr w:type="gramStart"/>
+      <w:r>
+        <w:t>drop down</w:t>
+      </w:r>
+      <w:proofErr w:type="gramEnd"/>
+      <w:r>
+        <w:t xml:space="preserve"> sort menu both of which must be easily noticeable by first time users so they know exactly what they are doing without the need for a tutorial.</w:t>
+      </w:r>
+      <w:r>
+        <w:t xml:space="preserve"> One of the issues that testers had with the text was that the popup text that shows when a user taps on an earthquake for more information could be a little small. This shows that for </w:t>
+      </w:r>
+      <w:r>
+        <w:t>accessibility</w:t>
+      </w:r>
+      <w:r>
+        <w:t xml:space="preserve"> it would have been a good idea to have a font size slider or be able to customise the font in many different ways to personalise it for the </w:t>
+      </w:r>
+      <w:proofErr w:type="gramStart"/>
+      <w:r>
+        <w:t>users</w:t>
+      </w:r>
+      <w:proofErr w:type="gramEnd"/>
+      <w:r>
+        <w:t xml:space="preserve"> experience</w:t>
+      </w:r>
+    </w:p>
+    <w:p>
+      <w:pPr>
+        <w:pStyle w:val="NoSpacing"/>
+      </w:pPr>
+    </w:p>
+    <w:p>
+      <w:pPr>
+        <w:pStyle w:val="Heading3"/>
+      </w:pPr>
+      <w:r>
+        <w:t>Positioning</w:t>
+      </w:r>
+    </w:p>
+    <w:p>
+      <w:pPr>
+        <w:pStyle w:val="NoSpacing"/>
+      </w:pPr>
+    </w:p>
+    <w:p>
+      <w:pPr>
+        <w:pStyle w:val="NoSpacing"/>
+      </w:pPr>
+      <w:r>
+        <w:t xml:space="preserve">Where everything on the app is positioned is crucial as well. There is a scroll menu in the very centre of the app showing you </w:t>
+      </w:r>
+      <w:proofErr w:type="gramStart"/>
+      <w:r>
+        <w:t>a brief summary</w:t>
+      </w:r>
+      <w:proofErr w:type="gramEnd"/>
+      <w:r>
+        <w:t xml:space="preserve"> of the data from the earthquakes. If you wish to learn more about any one of these earthquakes it is a simple case to tap on one of them and then you will see a message box pop up showing you all you wish to know. This goes back to Schneiderman’s golden rule about always having adequate feedback, as </w:t>
+      </w:r>
+      <w:proofErr w:type="spellStart"/>
+      <w:r>
+        <w:t>as</w:t>
+      </w:r>
+      <w:proofErr w:type="spellEnd"/>
+      <w:r>
+        <w:t xml:space="preserve"> soon as a user taps on one of these earthquakes they are immediately presented with the information they were looking for. This also coincides with another of Schneiderman’s rules </w:t>
+      </w:r>
+      <w:r>
         <w:lastRenderedPageBreak/>
-        <w:t xml:space="preserve">When the app was first conceived it seemed like it would be rather simple to take on this challenge. </w:t>
+        <w:t xml:space="preserve">about making sure that the user always feels as if they are the one controlling the app and it is simply responding to them. </w:t>
+      </w:r>
+    </w:p>
+    <w:p>
+      <w:pPr>
+        <w:pStyle w:val="NoSpacing"/>
+      </w:pPr>
+    </w:p>
+    <w:p>
+      <w:pPr>
+        <w:pStyle w:val="NoSpacing"/>
+      </w:pPr>
+      <w:r>
+        <w:t xml:space="preserve">As the sort menu is a </w:t>
+      </w:r>
+      <w:proofErr w:type="gramStart"/>
+      <w:r>
+        <w:t>drop down</w:t>
+      </w:r>
+      <w:proofErr w:type="gramEnd"/>
+      <w:r>
+        <w:t xml:space="preserve"> menu it was placed at the top of the app as this makes the most logical sense for the app and for the users when they go to uses the menu. This menu is where the user will select what type of sort that they want done on the data. After this they must push the sort button at the bottom of the screen to begin the sort. This links in with Schneiderman’s rule about how everything should be done in just a few </w:t>
+      </w:r>
+      <w:r>
+        <w:t>processes</w:t>
+      </w:r>
+      <w:r>
+        <w:t xml:space="preserve"> so that the </w:t>
+      </w:r>
+      <w:proofErr w:type="gramStart"/>
+      <w:r>
+        <w:t>short term</w:t>
+      </w:r>
+      <w:proofErr w:type="gramEnd"/>
+      <w:r>
+        <w:t xml:space="preserve"> memory does not forget. When the list is sorted the data on the screen changes immediately so that the users can continue to explore the app.</w:t>
+      </w:r>
+    </w:p>
+    <w:p>
+      <w:pPr>
+        <w:pStyle w:val="NoSpacing"/>
+      </w:pPr>
+    </w:p>
+    <w:p>
+      <w:pPr>
+        <w:pStyle w:val="NoSpacing"/>
+      </w:pPr>
+      <w:r>
+        <w:t xml:space="preserve">With positioning another important thing to take into account was </w:t>
+      </w:r>
+      <w:r>
+        <w:t xml:space="preserve">the fact that it would all change as soon as the phone went into landscape </w:t>
+      </w:r>
+      <w:proofErr w:type="gramStart"/>
+      <w:r>
+        <w:t>mode</w:t>
+      </w:r>
+      <w:proofErr w:type="gramEnd"/>
+      <w:r>
+        <w:t xml:space="preserve"> so two views were created so that each mode was customised to work well with the app and its features. As consistency is key according to Schneiderman the colours remained unchanged and the positions only changed slightly so that the user would still be able to recognise them. To this end the sort menu was kept up at the top of the screen, with the data between it and the sort button down at the bottom of the screen. The sort button was moved to the middle of the screen as it suited it better in this layout so that any users could be able to scroll down the screen with either their left or right thumbs.</w:t>
+      </w:r>
+    </w:p>
+    <w:p>
+      <w:pPr>
+        <w:pStyle w:val="NoSpacing"/>
+      </w:pPr>
+    </w:p>
+    <w:p>
+      <w:pPr>
+        <w:pStyle w:val="NoSpacing"/>
+      </w:pPr>
+      <w:r>
+        <w:t xml:space="preserve">As the app was being developed it was constantly being checked to make sure that everything still felt right and ran smoothly. </w:t>
+      </w:r>
+    </w:p>
+    <w:p>
+      <w:pPr>
+        <w:pStyle w:val="NoSpacing"/>
+      </w:pPr>
+    </w:p>
+    <w:p>
+      <w:pPr>
+        <w:pStyle w:val="NoSpacing"/>
+      </w:pPr>
+      <w:r>
+        <w:t xml:space="preserve">From the testing of the app </w:t>
+      </w:r>
+      <w:proofErr w:type="gramStart"/>
+      <w:r>
+        <w:t>it is clear that it</w:t>
+      </w:r>
+      <w:proofErr w:type="gramEnd"/>
+      <w:r>
+        <w:t xml:space="preserve"> has failed at some of Schneiderman’s rules as it seems to take a bit to get used to. It is also apparent that the portrait users had a more difficult time completing tasks than the landscape users so there could have been more to help the app while it was in portrait mode with most people complaints being about the sort bar.</w:t>
       </w:r>
     </w:p>
     <w:p>
@@ -1241,264 +1477,72 @@
         <w:pStyle w:val="Heading3"/>
       </w:pPr>
       <w:r>
-        <w:t>Colour</w:t>
-      </w:r>
-    </w:p>
-    <w:p>
-      <w:pPr>
-        <w:pStyle w:val="NoSpacing"/>
-      </w:pPr>
-    </w:p>
-    <w:p>
-      <w:pPr>
-        <w:pStyle w:val="NoSpacing"/>
-      </w:pPr>
-      <w:r>
-        <w:t>One of the key things that had to be thought about straight from the start was the colours. The colour scheme of the app would play a huge part in how usable and accessible the app would be as an app where all the lettering has a high contrast with the background can greatly improve the user experience. This is especially true in an app such as this whe</w:t>
-      </w:r>
-      <w:r>
-        <w:t>r</w:t>
-      </w:r>
-      <w:r>
-        <w:t xml:space="preserve">e it is very text heavy. In the end it was decided that there would be some lighter shades in the background of the app with </w:t>
-      </w:r>
-      <w:r>
-        <w:t xml:space="preserve">the dark lettering at the front to provide this contrast. Text is not the only contrast need in the app though as there is also a sort button and a </w:t>
+        <w:t>Errors</w:t>
+      </w:r>
+    </w:p>
+    <w:p>
+      <w:pPr>
+        <w:pStyle w:val="NoSpacing"/>
+      </w:pPr>
+    </w:p>
+    <w:p>
+      <w:pPr>
+        <w:pStyle w:val="NoSpacing"/>
+      </w:pPr>
+      <w:r>
+        <w:t xml:space="preserve">As with any application the user may come across some errors however with the use of try catch methods this means it will be easier to see the exact problem. This </w:t>
+      </w:r>
+      <w:r>
+        <w:t xml:space="preserve">is another of Schneiderman’s rules where if an error occurs the user should be given simple clear instructions on what to do so that they can fix the issue and </w:t>
       </w:r>
       <w:proofErr w:type="gramStart"/>
       <w:r>
-        <w:t>drop down</w:t>
+        <w:t>continue on</w:t>
       </w:r>
       <w:proofErr w:type="gramEnd"/>
       <w:r>
-        <w:t xml:space="preserve"> sort menu both of which must be easily noticeable by first time users so they know exactly what they are doing without the need for a tutorial.</w:t>
-      </w:r>
-      <w:r>
-        <w:t xml:space="preserve"> One of the issues that testers had with the text was that the popup text that shows when a user taps on an earthquake for more information could be a little small. This shows that for </w:t>
-      </w:r>
-      <w:r>
-        <w:t>accessibility</w:t>
-      </w:r>
-      <w:r>
-        <w:t xml:space="preserve"> it would have been a good idea to have a font size slider or be able to customise the font in many different ways to personalise it for the </w:t>
+        <w:t xml:space="preserve"> with the app.</w:t>
+      </w:r>
+    </w:p>
+    <w:p>
+      <w:pPr>
+        <w:pStyle w:val="NoSpacing"/>
+      </w:pPr>
+    </w:p>
+    <w:p>
+      <w:pPr>
+        <w:pStyle w:val="Heading3"/>
+      </w:pPr>
+      <w:r>
+        <w:t>Conclusion</w:t>
+      </w:r>
+    </w:p>
+    <w:p>
+      <w:pPr>
+        <w:pStyle w:val="NoSpacing"/>
+      </w:pPr>
+    </w:p>
+    <w:p>
+      <w:pPr>
+        <w:pStyle w:val="NoSpacing"/>
+      </w:pPr>
+      <w:r>
+        <w:t>When designing an accessible easy to use app there are clearly a great many things to consider not just Schneiderman’s eight golden rules. While this app did meet some of the criteria laid out by Schneiderman it also missed a few key components as well.</w:t>
+      </w:r>
+      <w:r>
+        <w:t xml:space="preserve"> The colour was done well in most areas of the app apart from the hard to see drop down box. The positioning of everything made sense and it was easy to follow where everything was moving to when it was flipped horizontally. Everything on the screen had a purpose. This meant there was no useless waste of space but also that the app screen wasn’t too cluttered as this would leave the user to fee overwhelmed by the app and would probably put off many </w:t>
       </w:r>
       <w:proofErr w:type="gramStart"/>
       <w:r>
-        <w:t>users</w:t>
+        <w:t>first time</w:t>
       </w:r>
       <w:proofErr w:type="gramEnd"/>
       <w:r>
-        <w:t xml:space="preserve"> experience</w:t>
-      </w:r>
-    </w:p>
-    <w:p>
-      <w:pPr>
-        <w:pStyle w:val="NoSpacing"/>
-      </w:pPr>
-    </w:p>
-    <w:p>
-      <w:pPr>
-        <w:pStyle w:val="Heading3"/>
-      </w:pPr>
-      <w:r>
-        <w:t>Positioning</w:t>
-      </w:r>
-    </w:p>
-    <w:p>
-      <w:pPr>
-        <w:pStyle w:val="NoSpacing"/>
-      </w:pPr>
-    </w:p>
-    <w:p>
-      <w:pPr>
-        <w:pStyle w:val="NoSpacing"/>
-      </w:pPr>
-      <w:r>
-        <w:t xml:space="preserve">Where everything on the app is positioned is crucial as well. There is a scroll menu in the very centre of the app showing you </w:t>
-      </w:r>
-      <w:proofErr w:type="gramStart"/>
-      <w:r>
-        <w:t>a brief summary</w:t>
-      </w:r>
-      <w:proofErr w:type="gramEnd"/>
-      <w:r>
-        <w:t xml:space="preserve"> of the data from the earthquakes. If you wish to learn more about any one of these earthquakes it is a simple case to tap on one of them and then you will see a message box pop up showing you all you wish to know. This goes back to Schneiderman’s golden rule about always having adequate feedback, as </w:t>
-      </w:r>
-      <w:proofErr w:type="spellStart"/>
-      <w:r>
-        <w:t>as</w:t>
-      </w:r>
-      <w:proofErr w:type="spellEnd"/>
-      <w:r>
-        <w:t xml:space="preserve"> soon as a user taps on one of these earthquakes they are immediately presented with the information they were looking for. This also coincides with another of Schneiderman’s rules about making sure that the user always feels as if they are the one controlling the app and it is simply responding to them. </w:t>
-      </w:r>
-    </w:p>
-    <w:p>
-      <w:pPr>
-        <w:pStyle w:val="NoSpacing"/>
-      </w:pPr>
-    </w:p>
-    <w:p>
-      <w:pPr>
-        <w:pStyle w:val="NoSpacing"/>
-      </w:pPr>
-      <w:r>
-        <w:t xml:space="preserve">As the sort menu is a </w:t>
-      </w:r>
-      <w:proofErr w:type="gramStart"/>
-      <w:r>
-        <w:t>drop down</w:t>
-      </w:r>
-      <w:proofErr w:type="gramEnd"/>
-      <w:r>
-        <w:t xml:space="preserve"> menu it was placed at the top of the app as this makes the most logical sense for the app and for the users when they go to uses the menu. This menu is where the user will select what type of sort that they want done on the data. After this they must push the sort button at the bottom of the screen to begin the sort. This links in with Schneiderman’s rule about how everything should be done in just a few </w:t>
-      </w:r>
-      <w:r>
-        <w:t>processes</w:t>
-      </w:r>
-      <w:r>
-        <w:t xml:space="preserve"> so that the </w:t>
-      </w:r>
-      <w:proofErr w:type="gramStart"/>
-      <w:r>
-        <w:t>short term</w:t>
-      </w:r>
-      <w:proofErr w:type="gramEnd"/>
-      <w:r>
-        <w:t xml:space="preserve"> memory does not forget. When the list is sorted the data on the screen changes immediately so that the users can continue to explore the app.</w:t>
-      </w:r>
-    </w:p>
-    <w:p>
-      <w:pPr>
-        <w:pStyle w:val="NoSpacing"/>
-      </w:pPr>
-    </w:p>
-    <w:p>
-      <w:pPr>
-        <w:pStyle w:val="NoSpacing"/>
-      </w:pPr>
-      <w:r>
-        <w:t xml:space="preserve">With positioning another important thing to take into account was </w:t>
-      </w:r>
-      <w:r>
-        <w:t xml:space="preserve">the fact that it would all change as soon as the phone went into landscape </w:t>
-      </w:r>
-      <w:proofErr w:type="gramStart"/>
-      <w:r>
-        <w:t>mode</w:t>
-      </w:r>
-      <w:proofErr w:type="gramEnd"/>
-      <w:r>
-        <w:t xml:space="preserve"> so two views were created so that each mode was customised to work well with the app and its features. As consistency is key according to Schneiderman the colours remained unchanged and the positions only changed slightly so that the user would still be able to recognise them. To this end the sort menu was kept up at the top of the screen, with the data between it and the sort button down at the bottom of the screen. The sort button was moved to the middle of the screen as it suited it better in this layout so that any users could be able to scroll down the screen with either their left or right thumbs.</w:t>
-      </w:r>
-    </w:p>
-    <w:p>
-      <w:pPr>
-        <w:pStyle w:val="NoSpacing"/>
-      </w:pPr>
-    </w:p>
-    <w:p>
-      <w:pPr>
-        <w:pStyle w:val="NoSpacing"/>
-      </w:pPr>
+        <w:t xml:space="preserve"> users. The app also included shortcuts in a way with its sort function. This means experienced users who knew about the function and how to make use of it would be able to find the information they were looking for much quicker than new users who were just aimlessly </w:t>
+      </w:r>
       <w:r>
         <w:lastRenderedPageBreak/>
-        <w:t xml:space="preserve">As the app was being developed it was constantly being checked to make sure that everything still felt right and ran smoothly. </w:t>
-      </w:r>
-    </w:p>
-    <w:p>
-      <w:pPr>
-        <w:pStyle w:val="NoSpacing"/>
-      </w:pPr>
-    </w:p>
-    <w:p>
-      <w:pPr>
-        <w:pStyle w:val="NoSpacing"/>
-      </w:pPr>
-      <w:r>
-        <w:t xml:space="preserve">From the testing of the app </w:t>
-      </w:r>
-      <w:proofErr w:type="gramStart"/>
-      <w:r>
-        <w:t>it is clear that it</w:t>
-      </w:r>
-      <w:proofErr w:type="gramEnd"/>
-      <w:r>
-        <w:t xml:space="preserve"> has failed at some of Schneiderman’s rules as it seems to take a bit to get used to. It is also apparent that the portrait users had a more difficult time completing tasks than the landscape users so there could have been more to help the app while it was in portrait mode with most people complaints being about the sort bar.</w:t>
-      </w:r>
-    </w:p>
-    <w:p>
-      <w:pPr>
-        <w:pStyle w:val="NoSpacing"/>
-      </w:pPr>
-    </w:p>
-    <w:p>
-      <w:pPr>
-        <w:pStyle w:val="Heading3"/>
-      </w:pPr>
-      <w:r>
-        <w:t>Errors</w:t>
-      </w:r>
-    </w:p>
-    <w:p>
-      <w:pPr>
-        <w:pStyle w:val="NoSpacing"/>
-      </w:pPr>
-    </w:p>
-    <w:p>
-      <w:pPr>
-        <w:pStyle w:val="NoSpacing"/>
-      </w:pPr>
-      <w:r>
-        <w:t xml:space="preserve">As with any application the user may come across some errors however with the use of try catch methods this means it will be easier to see the exact problem. This </w:t>
-      </w:r>
-      <w:r>
-        <w:t xml:space="preserve">is another of Schneiderman’s rules where if an error occurs the user should be given simple clear instructions on what to do so that they can fix the issue and </w:t>
-      </w:r>
-      <w:proofErr w:type="gramStart"/>
-      <w:r>
-        <w:t>continue on</w:t>
-      </w:r>
-      <w:proofErr w:type="gramEnd"/>
-      <w:r>
-        <w:t xml:space="preserve"> with the app.</w:t>
-      </w:r>
-    </w:p>
-    <w:p>
-      <w:pPr>
-        <w:pStyle w:val="NoSpacing"/>
-      </w:pPr>
-    </w:p>
-    <w:p>
-      <w:pPr>
-        <w:pStyle w:val="Heading3"/>
-      </w:pPr>
-      <w:r>
-        <w:t>Conclusion</w:t>
-      </w:r>
-    </w:p>
-    <w:p>
-      <w:pPr>
-        <w:pStyle w:val="NoSpacing"/>
-      </w:pPr>
-    </w:p>
-    <w:p>
-      <w:pPr>
-        <w:pStyle w:val="NoSpacing"/>
-      </w:pPr>
-      <w:r>
-        <w:t>When designing an accessible easy to use app there are clearly a great many things to consider not just Schneiderman’s eight golden rules. While this app did meet some of the criteria laid out by Schneiderman it also missed a few key components as well.</w:t>
-      </w:r>
-      <w:r>
-        <w:t xml:space="preserve"> The colour was done well in most areas of the app apart from the hard to see drop down box. The positioning of everything made sense and it was easy to follow where everything was moving to when it was flipped horizontally. Everything on the screen had a purpose. This meant there was no useless waste of space but also that the app screen wasn’t too cluttered as this would leave the user to fee overwhelmed by the app and would probably put off many </w:t>
-      </w:r>
-      <w:proofErr w:type="gramStart"/>
-      <w:r>
-        <w:t>first time</w:t>
-      </w:r>
-      <w:proofErr w:type="gramEnd"/>
-      <w:r>
-        <w:t xml:space="preserve"> users. The app also included shortcuts in a way with its sort function. This means experienced users who knew about the function and how to make use of it would be able to find the information they were looking for much quicker than new users who were just aimlessly scrolling through the data. Overall, the project was a challenging one to create and while not achieving all the aims perfectly did a good job of providing a usable interface for the users.</w:t>
+        <w:t>scrolling through the data. Overall, the project was a challenging one to create and while not achieving all the aims perfectly did a good job of providing a usable interface for the users.</w:t>
       </w:r>
     </w:p>
     <w:p>
@@ -7643,7 +7687,7 @@
 </file>
 
 <file path=customXml/itemProps1.xml><?xml version="1.0" encoding="utf-8"?>
-<ds:datastoreItem xmlns:ds="http://schemas.openxmlformats.org/officeDocument/2006/customXml" ds:itemID="{F6F54850-9AD7-42E9-948F-55A73F31A23C}">
+<ds:datastoreItem xmlns:ds="http://schemas.openxmlformats.org/officeDocument/2006/customXml" ds:itemID="{CCFFCCAB-448A-4EB8-8881-15428EC90189}">
   <ds:schemaRefs>
     <ds:schemaRef ds:uri="http://schemas.openxmlformats.org/officeDocument/2006/bibliography"/>
   </ds:schemaRefs>

</xml_diff>